<commit_message>
feat: Implementar arquitectura Multi-Tenant y CI/CD local
Este commit introduce una re-arquitectura fundamental del sistema para soportar un modelo multi-tenant, mejorando la seguridad y la escalabilidad. También añade herramientas de automatización para mejorar el ciclo de desarrollo.

Cambios Principales:
- Se refactoriza Docker Compose a una arquitectura "database-per-tenant" para un aislamiento estricto de los datos de cada compañía.
- Se externalizan las contraseñas, claves y configuraciones a un archivo .env, que es ignorado por Git.
- Se añade un script `deploy_test.sh` para la integración continua local, automatizando pruebas, construcción de imágenes y despliegue.
- Se introduce `pytest` para las pruebas del backend, con tests iniciales para la lógica de extracción de placeholders.
- Se corrige un bug en la extracción de placeholders de documentos .docx.
- Se actualiza la documentación (`Roadmap.md`, `README.md`) para reflejar la nueva arquitectura y el flujo de trabajo.
</commit_message>
<xml_diff>
--- a/formatos/FORMATO DE DEMANDA CIVIL EN GENERAL.docx
+++ b/formatos/FORMATO DE DEMANDA CIVIL EN GENERAL.docx
@@ -4,7 +4,7 @@
   <w:body>
     <w:p>
       <w:pPr>
-        <w:pStyle w:val="Normal1"/>
+        <w:pStyle w:val="LOnormal"/>
         <w:pageBreakBefore w:val="false"/>
         <w:spacing w:lineRule="auto" w:line="276" w:before="0" w:after="200"/>
         <w:jc w:val="right"/>
@@ -45,7 +45,7 @@
     </w:p>
     <w:p>
       <w:pPr>
-        <w:pStyle w:val="Normal1"/>
+        <w:pStyle w:val="LOnormal"/>
         <w:pageBreakBefore w:val="false"/>
         <w:spacing w:lineRule="auto" w:line="276" w:before="0" w:after="200"/>
         <w:jc w:val="right"/>
@@ -63,25 +63,25 @@
     </w:p>
     <w:p>
       <w:pPr>
-        <w:pStyle w:val="Normal1"/>
-        <w:pageBreakBefore w:val="false"/>
-        <w:spacing w:lineRule="auto" w:line="276" w:before="0" w:after="200"/>
-        <w:jc w:val="both"/>
-        <w:rPr>
-          <w:sz w:val="28"/>
-          <w:szCs w:val="28"/>
-        </w:rPr>
-      </w:pPr>
-      <w:r>
-        <w:rPr>
-          <w:sz w:val="28"/>
-          <w:szCs w:val="28"/>
-        </w:rPr>
-      </w:r>
-    </w:p>
-    <w:p>
-      <w:pPr>
-        <w:pStyle w:val="Normal1"/>
+        <w:pStyle w:val="LOnormal"/>
+        <w:pageBreakBefore w:val="false"/>
+        <w:spacing w:lineRule="auto" w:line="276" w:before="0" w:after="200"/>
+        <w:jc w:val="both"/>
+        <w:rPr>
+          <w:sz w:val="28"/>
+          <w:szCs w:val="28"/>
+        </w:rPr>
+      </w:pPr>
+      <w:r>
+        <w:rPr>
+          <w:sz w:val="28"/>
+          <w:szCs w:val="28"/>
+        </w:rPr>
+      </w:r>
+    </w:p>
+    <w:p>
+      <w:pPr>
+        <w:pStyle w:val="LOnormal"/>
         <w:pageBreakBefore w:val="false"/>
         <w:spacing w:lineRule="auto" w:line="276" w:before="0" w:after="200"/>
         <w:jc w:val="both"/>
@@ -103,7 +103,7 @@
     </w:p>
     <w:p>
       <w:pPr>
-        <w:pStyle w:val="Normal1"/>
+        <w:pStyle w:val="LOnormal"/>
         <w:pageBreakBefore w:val="false"/>
         <w:spacing w:lineRule="auto" w:line="276" w:before="0" w:after="200"/>
         <w:jc w:val="both"/>
@@ -125,7 +125,7 @@
     </w:p>
     <w:p>
       <w:pPr>
-        <w:pStyle w:val="Normal1"/>
+        <w:pStyle w:val="LOnormal"/>
         <w:pageBreakBefore w:val="false"/>
         <w:spacing w:lineRule="auto" w:line="276" w:before="0" w:after="200"/>
         <w:jc w:val="both"/>
@@ -144,46 +144,53 @@
     </w:p>
     <w:p>
       <w:pPr>
-        <w:pStyle w:val="Normal1"/>
-        <w:pageBreakBefore w:val="false"/>
-        <w:spacing w:lineRule="auto" w:line="276" w:before="0" w:after="200"/>
-        <w:jc w:val="both"/>
-        <w:rPr>
-          <w:sz w:val="28"/>
-          <w:szCs w:val="28"/>
-        </w:rPr>
-      </w:pPr>
-      <w:r>
-        <w:rPr>
-          <w:sz w:val="28"/>
-          <w:szCs w:val="28"/>
-        </w:rPr>
-      </w:r>
-    </w:p>
-    <w:p>
-      <w:pPr>
-        <w:pStyle w:val="Normal1"/>
-        <w:pageBreakBefore w:val="false"/>
-        <w:spacing w:lineRule="auto" w:line="276" w:before="0" w:after="200"/>
-        <w:jc w:val="both"/>
-        <w:rPr>
-          <w:sz w:val="28"/>
-          <w:szCs w:val="28"/>
-        </w:rPr>
-      </w:pPr>
-      <w:r>
-        <w:rPr>
-          <w:sz w:val="28"/>
-          <w:szCs w:val="28"/>
-        </w:rPr>
-        <w:t>{{nombre_demandante}}</w:t>
-      </w:r>
-      <w:r>
-        <w:rPr>
-          <w:sz w:val="28"/>
-          <w:szCs w:val="28"/>
-        </w:rPr>
-        <w:t xml:space="preserve">, por mi propio derecho; señalando como domicilio para oír y recibir notificaciones el ubicado en calle_; autorizando para tales efectos a los CC._; designando como mis abogados patronos a los CC. </w:t>
+        <w:pStyle w:val="LOnormal"/>
+        <w:pageBreakBefore w:val="false"/>
+        <w:spacing w:lineRule="auto" w:line="276" w:before="0" w:after="200"/>
+        <w:jc w:val="both"/>
+        <w:rPr>
+          <w:sz w:val="28"/>
+          <w:szCs w:val="28"/>
+        </w:rPr>
+      </w:pPr>
+      <w:r>
+        <w:rPr>
+          <w:sz w:val="28"/>
+          <w:szCs w:val="28"/>
+        </w:rPr>
+      </w:r>
+    </w:p>
+    <w:p>
+      <w:pPr>
+        <w:pStyle w:val="LOnormal"/>
+        <w:pageBreakBefore w:val="false"/>
+        <w:spacing w:lineRule="auto" w:line="276" w:before="0" w:after="200"/>
+        <w:jc w:val="both"/>
+        <w:rPr>
+          <w:sz w:val="28"/>
+          <w:szCs w:val="28"/>
+        </w:rPr>
+      </w:pPr>
+      <w:r>
+        <w:rPr>
+          <w:sz w:val="28"/>
+          <w:szCs w:val="28"/>
+        </w:rPr>
+        <w:t xml:space="preserve">{{nombre_demandante}}, por mi propio derecho; señalando como domicilio para oír y recibir notificaciones el ubicado en calle </w:t>
+      </w:r>
+      <w:r>
+        <w:rPr>
+          <w:sz w:val="28"/>
+          <w:szCs w:val="28"/>
+        </w:rPr>
+        <w:t>{{domicilio_demandante}}</w:t>
+      </w:r>
+      <w:r>
+        <w:rPr>
+          <w:sz w:val="28"/>
+          <w:szCs w:val="28"/>
+        </w:rPr>
+        <w:t xml:space="preserve">; autorizando para tales efectos a los CC._; designando como mis abogados patronos a los CC. </w:t>
       </w:r>
       <w:r>
         <w:rPr>
@@ -191,7 +198,14 @@
           <w:sz w:val="28"/>
           <w:szCs w:val="28"/>
         </w:rPr>
-        <w:t xml:space="preserve">LICS. </w:t>
+        <w:t>LICS. {{abogados_designados}}</w:t>
+      </w:r>
+      <w:r>
+        <w:rPr>
+          <w:sz w:val="28"/>
+          <w:szCs w:val="28"/>
+        </w:rPr>
+        <w:t xml:space="preserve">, con cédula profesional {{cedulas_profesionales}}, respectivamente, expedida por la Dirección General de Profesiones; indicando como medios electrónicos de notificación el email </w:t>
       </w:r>
       <w:r>
         <w:rPr>
@@ -199,35 +213,6 @@
           <w:sz w:val="28"/>
           <w:szCs w:val="28"/>
         </w:rPr>
-        <w:t>{{abogados_designados}}</w:t>
-      </w:r>
-      <w:r>
-        <w:rPr>
-          <w:sz w:val="28"/>
-          <w:szCs w:val="28"/>
-        </w:rPr>
-        <w:t xml:space="preserve">, con cédula profesional </w:t>
-      </w:r>
-      <w:r>
-        <w:rPr>
-          <w:sz w:val="28"/>
-          <w:szCs w:val="28"/>
-        </w:rPr>
-        <w:t>{{cedulas_profesionales}}</w:t>
-      </w:r>
-      <w:r>
-        <w:rPr>
-          <w:sz w:val="28"/>
-          <w:szCs w:val="28"/>
-        </w:rPr>
-        <w:t xml:space="preserve">, respectivamente, expedida por la Dirección General de Profesiones; indicando como medios electrónicos de notificación el email </w:t>
-      </w:r>
-      <w:r>
-        <w:rPr>
-          <w:i/>
-          <w:sz w:val="28"/>
-          <w:szCs w:val="28"/>
-        </w:rPr>
         <w:t>{{email_demandante}}</w:t>
       </w:r>
       <w:r>
@@ -255,7 +240,7 @@
     </w:p>
     <w:p>
       <w:pPr>
-        <w:pStyle w:val="Normal1"/>
+        <w:pStyle w:val="LOnormal"/>
         <w:pageBreakBefore w:val="false"/>
         <w:spacing w:lineRule="auto" w:line="276" w:before="0" w:after="200"/>
         <w:jc w:val="both"/>
@@ -334,26 +319,12 @@
           <w:sz w:val="28"/>
           <w:szCs w:val="28"/>
         </w:rPr>
-        <w:t xml:space="preserve">, quien puede ser emplazado en el domicilio ubicado en calle </w:t>
-      </w:r>
-      <w:r>
-        <w:rPr>
-          <w:sz w:val="28"/>
-          <w:szCs w:val="28"/>
-        </w:rPr>
-        <w:t>{{domicilio_demandado}}</w:t>
-      </w:r>
-      <w:r>
-        <w:rPr>
-          <w:sz w:val="28"/>
-          <w:szCs w:val="28"/>
-        </w:rPr>
-        <w:t xml:space="preserve">, las siguientes prestaciones: </w:t>
-      </w:r>
-    </w:p>
-    <w:p>
-      <w:pPr>
-        <w:pStyle w:val="Normal1"/>
+        <w:t xml:space="preserve">, quien puede ser emplazado en el domicilio ubicado en calle {{domicilio_demandado}}, las siguientes prestaciones: </w:t>
+      </w:r>
+    </w:p>
+    <w:p>
+      <w:pPr>
+        <w:pStyle w:val="LOnormal"/>
         <w:pageBreakBefore w:val="false"/>
         <w:spacing w:lineRule="auto" w:line="276" w:before="0" w:after="200"/>
         <w:jc w:val="both"/>
@@ -385,7 +356,7 @@
     </w:p>
     <w:p>
       <w:pPr>
-        <w:pStyle w:val="Normal1"/>
+        <w:pStyle w:val="LOnormal"/>
         <w:pageBreakBefore w:val="false"/>
         <w:spacing w:lineRule="auto" w:line="276" w:before="0" w:after="200"/>
         <w:jc w:val="both"/>
@@ -414,19 +385,12 @@
           <w:sz w:val="28"/>
           <w:szCs w:val="28"/>
         </w:rPr>
-        <w:t xml:space="preserve"> de </w:t>
-      </w:r>
-      <w:r>
-        <w:rPr>
-          <w:sz w:val="28"/>
-          <w:szCs w:val="28"/>
-        </w:rPr>
-        <w:t>{{declaracion}}</w:t>
-      </w:r>
-    </w:p>
-    <w:p>
-      <w:pPr>
-        <w:pStyle w:val="Normal1"/>
+        <w:t xml:space="preserve"> de {{declaracion}}</w:t>
+      </w:r>
+    </w:p>
+    <w:p>
+      <w:pPr>
+        <w:pStyle w:val="LOnormal"/>
         <w:pageBreakBefore w:val="false"/>
         <w:spacing w:lineRule="auto" w:line="276" w:before="0" w:after="200"/>
         <w:jc w:val="both"/>
@@ -460,7 +424,7 @@
     </w:p>
     <w:p>
       <w:pPr>
-        <w:pStyle w:val="Normal1"/>
+        <w:pStyle w:val="LOnormal"/>
         <w:pageBreakBefore w:val="false"/>
         <w:spacing w:lineRule="auto" w:line="276" w:before="0" w:after="200"/>
         <w:jc w:val="both"/>
@@ -494,25 +458,25 @@
     </w:p>
     <w:p>
       <w:pPr>
-        <w:pStyle w:val="Normal1"/>
-        <w:pageBreakBefore w:val="false"/>
-        <w:spacing w:lineRule="auto" w:line="276" w:before="0" w:after="200"/>
-        <w:jc w:val="both"/>
-        <w:rPr>
-          <w:sz w:val="28"/>
-          <w:szCs w:val="28"/>
-        </w:rPr>
-      </w:pPr>
-      <w:r>
-        <w:rPr>
-          <w:sz w:val="28"/>
-          <w:szCs w:val="28"/>
-        </w:rPr>
-      </w:r>
-    </w:p>
-    <w:p>
-      <w:pPr>
-        <w:pStyle w:val="Normal1"/>
+        <w:pStyle w:val="LOnormal"/>
+        <w:pageBreakBefore w:val="false"/>
+        <w:spacing w:lineRule="auto" w:line="276" w:before="0" w:after="200"/>
+        <w:jc w:val="both"/>
+        <w:rPr>
+          <w:sz w:val="28"/>
+          <w:szCs w:val="28"/>
+        </w:rPr>
+      </w:pPr>
+      <w:r>
+        <w:rPr>
+          <w:sz w:val="28"/>
+          <w:szCs w:val="28"/>
+        </w:rPr>
+      </w:r>
+    </w:p>
+    <w:p>
+      <w:pPr>
+        <w:pStyle w:val="LOnormal"/>
         <w:pageBreakBefore w:val="false"/>
         <w:spacing w:lineRule="auto" w:line="276" w:before="0" w:after="200"/>
         <w:jc w:val="both"/>
@@ -534,25 +498,25 @@
     </w:p>
     <w:p>
       <w:pPr>
-        <w:pStyle w:val="Normal1"/>
-        <w:pageBreakBefore w:val="false"/>
-        <w:spacing w:lineRule="auto" w:line="276" w:before="0" w:after="200"/>
-        <w:jc w:val="both"/>
-        <w:rPr>
-          <w:sz w:val="28"/>
-          <w:szCs w:val="28"/>
-        </w:rPr>
-      </w:pPr>
-      <w:r>
-        <w:rPr>
-          <w:sz w:val="28"/>
-          <w:szCs w:val="28"/>
-        </w:rPr>
-      </w:r>
-    </w:p>
-    <w:p>
-      <w:pPr>
-        <w:pStyle w:val="Normal1"/>
+        <w:pStyle w:val="LOnormal"/>
+        <w:pageBreakBefore w:val="false"/>
+        <w:spacing w:lineRule="auto" w:line="276" w:before="0" w:after="200"/>
+        <w:jc w:val="both"/>
+        <w:rPr>
+          <w:sz w:val="28"/>
+          <w:szCs w:val="28"/>
+        </w:rPr>
+      </w:pPr>
+      <w:r>
+        <w:rPr>
+          <w:sz w:val="28"/>
+          <w:szCs w:val="28"/>
+        </w:rPr>
+      </w:r>
+    </w:p>
+    <w:p>
+      <w:pPr>
+        <w:pStyle w:val="LOnormal"/>
         <w:pageBreakBefore w:val="false"/>
         <w:spacing w:lineRule="auto" w:line="276" w:before="0" w:after="200"/>
         <w:jc w:val="both"/>
@@ -592,25 +556,25 @@
     </w:p>
     <w:p>
       <w:pPr>
-        <w:pStyle w:val="Normal1"/>
-        <w:pageBreakBefore w:val="false"/>
-        <w:spacing w:lineRule="auto" w:line="276" w:before="0" w:after="200"/>
-        <w:jc w:val="both"/>
-        <w:rPr>
-          <w:sz w:val="28"/>
-          <w:szCs w:val="28"/>
-        </w:rPr>
-      </w:pPr>
-      <w:r>
-        <w:rPr>
-          <w:sz w:val="28"/>
-          <w:szCs w:val="28"/>
-        </w:rPr>
-      </w:r>
-    </w:p>
-    <w:p>
-      <w:pPr>
-        <w:pStyle w:val="Normal1"/>
+        <w:pStyle w:val="LOnormal"/>
+        <w:pageBreakBefore w:val="false"/>
+        <w:spacing w:lineRule="auto" w:line="276" w:before="0" w:after="200"/>
+        <w:jc w:val="both"/>
+        <w:rPr>
+          <w:sz w:val="28"/>
+          <w:szCs w:val="28"/>
+        </w:rPr>
+      </w:pPr>
+      <w:r>
+        <w:rPr>
+          <w:sz w:val="28"/>
+          <w:szCs w:val="28"/>
+        </w:rPr>
+      </w:r>
+    </w:p>
+    <w:p>
+      <w:pPr>
+        <w:pStyle w:val="LOnormal"/>
         <w:pageBreakBefore w:val="false"/>
         <w:spacing w:lineRule="auto" w:line="276" w:before="0" w:after="200"/>
         <w:jc w:val="both"/>
@@ -635,151 +599,30 @@
         <w:tab/>
         <w:tab/>
         <w:tab/>
-        <w:t xml:space="preserve">1.- </w:t>
-      </w:r>
-      <w:r>
-        <w:rPr>
-          <w:sz w:val="28"/>
-          <w:szCs w:val="28"/>
-        </w:rPr>
-        <w:t>{{hechos_1}}</w:t>
-      </w:r>
-    </w:p>
-    <w:p>
-      <w:pPr>
-        <w:pStyle w:val="Normal1"/>
-        <w:pageBreakBefore w:val="false"/>
-        <w:spacing w:lineRule="auto" w:line="276" w:before="0" w:after="200"/>
-        <w:jc w:val="both"/>
-        <w:rPr>
-          <w:sz w:val="28"/>
-          <w:szCs w:val="28"/>
-        </w:rPr>
-      </w:pPr>
-      <w:r>
-        <w:rPr>
-          <w:sz w:val="28"/>
-          <w:szCs w:val="28"/>
-        </w:rPr>
-      </w:r>
-    </w:p>
-    <w:p>
-      <w:pPr>
-        <w:pStyle w:val="Normal1"/>
-        <w:pageBreakBefore w:val="false"/>
-        <w:spacing w:lineRule="auto" w:line="276" w:before="0" w:after="200"/>
-        <w:jc w:val="both"/>
-        <w:rPr>
-          <w:sz w:val="28"/>
-          <w:szCs w:val="28"/>
-        </w:rPr>
-      </w:pPr>
-      <w:r>
-        <w:rPr>
-          <w:sz w:val="28"/>
-          <w:szCs w:val="28"/>
-        </w:rPr>
-        <w:tab/>
-        <w:tab/>
-        <w:tab/>
-        <w:tab/>
-        <w:t xml:space="preserve">2.- </w:t>
-      </w:r>
-      <w:r>
-        <w:rPr>
-          <w:sz w:val="28"/>
-          <w:szCs w:val="28"/>
-        </w:rPr>
-        <w:t>{{hechos_2}}</w:t>
-      </w:r>
-    </w:p>
-    <w:p>
-      <w:pPr>
-        <w:pStyle w:val="Normal1"/>
-        <w:pageBreakBefore w:val="false"/>
-        <w:spacing w:lineRule="auto" w:line="276" w:before="0" w:after="200"/>
-        <w:jc w:val="both"/>
-        <w:rPr>
-          <w:sz w:val="28"/>
-          <w:szCs w:val="28"/>
-        </w:rPr>
-      </w:pPr>
-      <w:r>
-        <w:rPr>
-          <w:sz w:val="28"/>
-          <w:szCs w:val="28"/>
-        </w:rPr>
-      </w:r>
-    </w:p>
-    <w:p>
-      <w:pPr>
-        <w:pStyle w:val="Normal1"/>
-        <w:pageBreakBefore w:val="false"/>
-        <w:spacing w:lineRule="auto" w:line="276" w:before="0" w:after="200"/>
-        <w:jc w:val="both"/>
-        <w:rPr>
-          <w:sz w:val="28"/>
-          <w:szCs w:val="28"/>
-        </w:rPr>
-      </w:pPr>
-      <w:r>
-        <w:rPr>
-          <w:sz w:val="28"/>
-          <w:szCs w:val="28"/>
-        </w:rPr>
-      </w:r>
-    </w:p>
-    <w:p>
-      <w:pPr>
-        <w:pStyle w:val="Normal1"/>
-        <w:pageBreakBefore w:val="false"/>
-        <w:spacing w:lineRule="auto" w:line="276" w:before="0" w:after="200"/>
-        <w:jc w:val="both"/>
-        <w:rPr>
-          <w:sz w:val="28"/>
-          <w:szCs w:val="28"/>
-        </w:rPr>
-      </w:pPr>
-      <w:r>
-        <w:rPr>
-          <w:sz w:val="28"/>
-          <w:szCs w:val="28"/>
-        </w:rPr>
-        <w:tab/>
-        <w:tab/>
-        <w:tab/>
-        <w:tab/>
-        <w:t xml:space="preserve">3.- </w:t>
-      </w:r>
-      <w:r>
-        <w:rPr>
-          <w:sz w:val="28"/>
-          <w:szCs w:val="28"/>
-        </w:rPr>
-        <w:t>{{hechos_3}}</w:t>
-      </w:r>
-    </w:p>
-    <w:p>
-      <w:pPr>
-        <w:pStyle w:val="Normal1"/>
-        <w:pageBreakBefore w:val="false"/>
-        <w:spacing w:lineRule="auto" w:line="276" w:before="0" w:after="200"/>
-        <w:jc w:val="both"/>
-        <w:rPr>
-          <w:sz w:val="28"/>
-          <w:szCs w:val="28"/>
-        </w:rPr>
-      </w:pPr>
-      <w:r>
-        <w:rPr>
-          <w:sz w:val="28"/>
-          <w:szCs w:val="28"/>
-        </w:rPr>
-      </w:r>
-    </w:p>
-    <w:p>
-      <w:pPr>
-        <w:pStyle w:val="Normal1"/>
+        <w:t>{{lista_de_hechos}}</w:t>
+      </w:r>
+    </w:p>
+    <w:p>
+      <w:pPr>
+        <w:pStyle w:val="LOnormal"/>
+        <w:pageBreakBefore w:val="false"/>
+        <w:spacing w:lineRule="auto" w:line="276" w:before="0" w:after="200"/>
+        <w:jc w:val="both"/>
+        <w:rPr>
+          <w:sz w:val="28"/>
+          <w:szCs w:val="28"/>
+        </w:rPr>
+      </w:pPr>
+      <w:r>
+        <w:rPr>
+          <w:sz w:val="28"/>
+          <w:szCs w:val="28"/>
+        </w:rPr>
+      </w:r>
+    </w:p>
+    <w:p>
+      <w:pPr>
+        <w:pStyle w:val="LOnormal"/>
         <w:pageBreakBefore w:val="false"/>
         <w:spacing w:lineRule="auto" w:line="276" w:before="0" w:after="200"/>
         <w:jc w:val="both"/>
@@ -811,44 +654,30 @@
     </w:p>
     <w:p>
       <w:pPr>
-        <w:pStyle w:val="Normal1"/>
-        <w:pageBreakBefore w:val="false"/>
-        <w:spacing w:lineRule="auto" w:line="276" w:before="0" w:after="200"/>
-        <w:jc w:val="both"/>
-        <w:rPr>
-          <w:sz w:val="28"/>
-          <w:szCs w:val="28"/>
-        </w:rPr>
-      </w:pPr>
-      <w:r>
-        <w:rPr>
-          <w:sz w:val="28"/>
-          <w:szCs w:val="28"/>
-        </w:rPr>
-        <w:tab/>
-        <w:tab/>
-        <w:tab/>
-        <w:tab/>
-        <w:t xml:space="preserve">Desde este momento ofrezco como pruebas para acreditar mi acción y pretensiones, las siguientes pruebas que relaciono con los hechos del 1 al </w:t>
-      </w:r>
-      <w:r>
-        <w:rPr>
-          <w:sz w:val="28"/>
-          <w:szCs w:val="28"/>
-        </w:rPr>
-        <w:t>{{hechos_max}}</w:t>
-      </w:r>
-      <w:r>
-        <w:rPr>
-          <w:sz w:val="28"/>
-          <w:szCs w:val="28"/>
-        </w:rPr>
-        <w:t xml:space="preserve"> de la demanda inicial y con la litis que se fije, las siguientes:</w:t>
-      </w:r>
-    </w:p>
-    <w:p>
-      <w:pPr>
-        <w:pStyle w:val="Normal1"/>
+        <w:pStyle w:val="LOnormal"/>
+        <w:pageBreakBefore w:val="false"/>
+        <w:spacing w:lineRule="auto" w:line="276" w:before="0" w:after="200"/>
+        <w:jc w:val="both"/>
+        <w:rPr>
+          <w:sz w:val="28"/>
+          <w:szCs w:val="28"/>
+        </w:rPr>
+      </w:pPr>
+      <w:r>
+        <w:rPr>
+          <w:sz w:val="28"/>
+          <w:szCs w:val="28"/>
+        </w:rPr>
+        <w:tab/>
+        <w:tab/>
+        <w:tab/>
+        <w:tab/>
+        <w:t>Desde este momento ofrezco como pruebas para acreditar mi acción y pretensiones, las siguientes pruebas que relaciono con los hechos del 1 al {{hechos_max}} de la demanda inicial y con la litis que se fije, las siguientes:</w:t>
+      </w:r>
+    </w:p>
+    <w:p>
+      <w:pPr>
+        <w:pStyle w:val="LOnormal"/>
         <w:pageBreakBefore w:val="false"/>
         <w:numPr>
           <w:ilvl w:val="0"/>
@@ -881,7 +710,7 @@
     </w:p>
     <w:p>
       <w:pPr>
-        <w:pStyle w:val="Normal1"/>
+        <w:pStyle w:val="LOnormal"/>
         <w:pageBreakBefore w:val="false"/>
         <w:numPr>
           <w:ilvl w:val="0"/>
@@ -906,7 +735,7 @@
     </w:p>
     <w:p>
       <w:pPr>
-        <w:pStyle w:val="Normal1"/>
+        <w:pStyle w:val="LOnormal"/>
         <w:pageBreakBefore w:val="false"/>
         <w:numPr>
           <w:ilvl w:val="0"/>
@@ -931,7 +760,7 @@
     </w:p>
     <w:p>
       <w:pPr>
-        <w:pStyle w:val="Normal1"/>
+        <w:pStyle w:val="LOnormal"/>
         <w:pageBreakBefore w:val="false"/>
         <w:spacing w:lineRule="auto" w:line="276" w:before="0" w:after="200"/>
         <w:jc w:val="both"/>
@@ -970,7 +799,7 @@
     </w:p>
     <w:p>
       <w:pPr>
-        <w:pStyle w:val="Normal1"/>
+        <w:pStyle w:val="LOnormal"/>
         <w:pageBreakBefore w:val="false"/>
         <w:spacing w:lineRule="auto" w:line="276" w:before="0" w:after="200"/>
         <w:jc w:val="both"/>
@@ -986,6 +815,48 @@
         </w:rPr>
         <w:t>En cuanto al fondo son aplicables los artículos</w:t>
         <w:tab/>
+        <w:t xml:space="preserve"> {{articulos_aplicables}} y demás relativos del Código Civil.</w:t>
+      </w:r>
+    </w:p>
+    <w:p>
+      <w:pPr>
+        <w:pStyle w:val="LOnormal"/>
+        <w:pageBreakBefore w:val="false"/>
+        <w:spacing w:lineRule="auto" w:line="276" w:before="0" w:after="200"/>
+        <w:jc w:val="both"/>
+        <w:rPr>
+          <w:sz w:val="28"/>
+          <w:szCs w:val="28"/>
+        </w:rPr>
+      </w:pPr>
+      <w:r>
+        <w:rPr>
+          <w:sz w:val="28"/>
+          <w:szCs w:val="28"/>
+        </w:rPr>
+        <w:t>Norman el procedimientos los artículos {{articulos_normativos}} del Código de Procedimientos Civiles, en relación con los artículos</w:t>
+        <w:tab/>
+        <w:t>{{articulos_adicionales}}</w:t>
+        <w:tab/>
+        <w:t>del mismo.</w:t>
+      </w:r>
+    </w:p>
+    <w:p>
+      <w:pPr>
+        <w:pStyle w:val="LOnormal"/>
+        <w:pageBreakBefore w:val="false"/>
+        <w:spacing w:lineRule="auto" w:line="276" w:before="0" w:after="200"/>
+        <w:jc w:val="both"/>
+        <w:rPr>
+          <w:sz w:val="28"/>
+          <w:szCs w:val="28"/>
+        </w:rPr>
+      </w:pPr>
+      <w:r>
+        <w:rPr>
+          <w:sz w:val="28"/>
+          <w:szCs w:val="28"/>
+        </w:rPr>
         <w:t xml:space="preserve"> </w:t>
       </w:r>
       <w:r>
@@ -993,88 +864,6 @@
           <w:sz w:val="28"/>
           <w:szCs w:val="28"/>
         </w:rPr>
-        <w:t xml:space="preserve">{{articulos_aplicables}} </w:t>
-      </w:r>
-      <w:r>
-        <w:rPr>
-          <w:sz w:val="28"/>
-          <w:szCs w:val="28"/>
-        </w:rPr>
-        <w:t>y demás relativos del Código Civil.</w:t>
-      </w:r>
-    </w:p>
-    <w:p>
-      <w:pPr>
-        <w:pStyle w:val="Normal1"/>
-        <w:pageBreakBefore w:val="false"/>
-        <w:spacing w:lineRule="auto" w:line="276" w:before="0" w:after="200"/>
-        <w:jc w:val="both"/>
-        <w:rPr>
-          <w:sz w:val="28"/>
-          <w:szCs w:val="28"/>
-        </w:rPr>
-      </w:pPr>
-      <w:r>
-        <w:rPr>
-          <w:sz w:val="28"/>
-          <w:szCs w:val="28"/>
-        </w:rPr>
-        <w:t xml:space="preserve">Norman el procedimientos los artículos </w:t>
-      </w:r>
-      <w:r>
-        <w:rPr>
-          <w:sz w:val="28"/>
-          <w:szCs w:val="28"/>
-        </w:rPr>
-        <w:t xml:space="preserve">{{articulos_normativos}} </w:t>
-      </w:r>
-      <w:r>
-        <w:rPr>
-          <w:sz w:val="28"/>
-          <w:szCs w:val="28"/>
-        </w:rPr>
-        <w:t>del Código de Procedimientos Civiles, en relación con los artículos</w:t>
-        <w:tab/>
-      </w:r>
-      <w:r>
-        <w:rPr>
-          <w:sz w:val="28"/>
-          <w:szCs w:val="28"/>
-        </w:rPr>
-        <w:t>{{articulos_adicionales}}</w:t>
-      </w:r>
-      <w:r>
-        <w:rPr>
-          <w:sz w:val="28"/>
-          <w:szCs w:val="28"/>
-        </w:rPr>
-        <w:tab/>
-        <w:t>del mismo.</w:t>
-      </w:r>
-    </w:p>
-    <w:p>
-      <w:pPr>
-        <w:pStyle w:val="Normal1"/>
-        <w:pageBreakBefore w:val="false"/>
-        <w:spacing w:lineRule="auto" w:line="276" w:before="0" w:after="200"/>
-        <w:jc w:val="both"/>
-        <w:rPr>
-          <w:sz w:val="28"/>
-          <w:szCs w:val="28"/>
-        </w:rPr>
-      </w:pPr>
-      <w:r>
-        <w:rPr>
-          <w:sz w:val="28"/>
-          <w:szCs w:val="28"/>
-        </w:rPr>
-        <w:t xml:space="preserve"> </w:t>
-      </w:r>
-      <w:r>
-        <w:rPr>
-          <w:sz w:val="28"/>
-          <w:szCs w:val="28"/>
-        </w:rPr>
         <w:tab/>
         <w:tab/>
         <w:tab/>
@@ -1084,40 +873,26 @@
     </w:p>
     <w:p>
       <w:pPr>
-        <w:pStyle w:val="Normal1"/>
-        <w:pageBreakBefore w:val="false"/>
-        <w:spacing w:lineRule="auto" w:line="276" w:before="0" w:after="200"/>
-        <w:jc w:val="both"/>
-        <w:rPr>
-          <w:sz w:val="28"/>
-          <w:szCs w:val="28"/>
-        </w:rPr>
-      </w:pPr>
-      <w:r>
-        <w:rPr>
-          <w:sz w:val="28"/>
-          <w:szCs w:val="28"/>
-        </w:rPr>
-        <w:t>PRIMERO: Tenerme por presentado en la vía y forma propuesta demandado la acción reivindicatoria en contra del C.</w:t>
-      </w:r>
-      <w:r>
-        <w:rPr>
-          <w:sz w:val="28"/>
-          <w:szCs w:val="28"/>
-        </w:rPr>
-        <w:t>{{nombre_demandado}}</w:t>
-      </w:r>
-      <w:r>
-        <w:rPr>
-          <w:sz w:val="28"/>
-          <w:szCs w:val="28"/>
-        </w:rPr>
-        <w:t>; documentos que acompaño y anexos.</w:t>
-      </w:r>
-    </w:p>
-    <w:p>
-      <w:pPr>
-        <w:pStyle w:val="Normal1"/>
+        <w:pStyle w:val="LOnormal"/>
+        <w:pageBreakBefore w:val="false"/>
+        <w:spacing w:lineRule="auto" w:line="276" w:before="0" w:after="200"/>
+        <w:jc w:val="both"/>
+        <w:rPr>
+          <w:sz w:val="28"/>
+          <w:szCs w:val="28"/>
+        </w:rPr>
+      </w:pPr>
+      <w:r>
+        <w:rPr>
+          <w:sz w:val="28"/>
+          <w:szCs w:val="28"/>
+        </w:rPr>
+        <w:t>PRIMERO: Tenerme por presentado en la vía y forma propuesta demandado la acción reivindicatoria en contra del C.{{nombre_demandado}}; documentos que acompaño y anexos.</w:t>
+      </w:r>
+    </w:p>
+    <w:p>
+      <w:pPr>
+        <w:pStyle w:val="LOnormal"/>
         <w:pageBreakBefore w:val="false"/>
         <w:spacing w:lineRule="auto" w:line="276" w:before="0" w:after="200"/>
         <w:jc w:val="both"/>
@@ -1136,7 +911,7 @@
     </w:p>
     <w:p>
       <w:pPr>
-        <w:pStyle w:val="Normal1"/>
+        <w:pStyle w:val="LOnormal"/>
         <w:pageBreakBefore w:val="false"/>
         <w:spacing w:lineRule="auto" w:line="276" w:before="0" w:after="200"/>
         <w:jc w:val="both"/>
@@ -1155,7 +930,7 @@
     </w:p>
     <w:p>
       <w:pPr>
-        <w:pStyle w:val="Normal1"/>
+        <w:pStyle w:val="LOnormal"/>
         <w:pageBreakBefore w:val="false"/>
         <w:spacing w:lineRule="auto" w:line="276" w:before="0" w:after="200"/>
         <w:jc w:val="center"/>
@@ -1174,7 +949,7 @@
     </w:p>
     <w:p>
       <w:pPr>
-        <w:pStyle w:val="Normal1"/>
+        <w:pStyle w:val="LOnormal"/>
         <w:pageBreakBefore w:val="false"/>
         <w:spacing w:lineRule="auto" w:line="276" w:before="0" w:after="200"/>
         <w:jc w:val="center"/>
@@ -1193,7 +968,7 @@
     </w:p>
     <w:p>
       <w:pPr>
-        <w:pStyle w:val="Normal1"/>
+        <w:pStyle w:val="LOnormal"/>
         <w:pageBreakBefore w:val="false"/>
         <w:spacing w:lineRule="auto" w:line="276" w:before="0" w:after="200"/>
         <w:jc w:val="center"/>
@@ -1212,7 +987,7 @@
     </w:p>
     <w:p>
       <w:pPr>
-        <w:pStyle w:val="Normal1"/>
+        <w:pStyle w:val="LOnormal"/>
         <w:pageBreakBefore w:val="false"/>
         <w:spacing w:lineRule="auto" w:line="276" w:before="0" w:after="200"/>
         <w:jc w:val="center"/>
@@ -1231,7 +1006,7 @@
     </w:p>
     <w:p>
       <w:pPr>
-        <w:pStyle w:val="Normal1"/>
+        <w:pStyle w:val="LOnormal"/>
         <w:pageBreakBefore w:val="false"/>
         <w:jc w:val="center"/>
         <w:rPr/>
@@ -1542,6 +1317,7 @@
     <w:qFormat/>
     <w:pPr>
       <w:widowControl/>
+      <w:suppressAutoHyphens w:val="true"/>
       <w:bidi w:val="0"/>
       <w:spacing w:lineRule="auto" w:line="276" w:before="0" w:after="0"/>
       <w:jc w:val="left"/>
@@ -1557,8 +1333,8 @@
   </w:style>
   <w:style w:type="paragraph" w:styleId="Heading1">
     <w:name w:val="Heading 1"/>
-    <w:basedOn w:val="Normal1"/>
-    <w:next w:val="Normal1"/>
+    <w:basedOn w:val="LOnormal"/>
+    <w:next w:val="LOnormal"/>
     <w:qFormat/>
     <w:pPr>
       <w:keepNext w:val="true"/>
@@ -1573,8 +1349,8 @@
   </w:style>
   <w:style w:type="paragraph" w:styleId="Heading2">
     <w:name w:val="Heading 2"/>
-    <w:basedOn w:val="Normal1"/>
-    <w:next w:val="Normal1"/>
+    <w:basedOn w:val="LOnormal"/>
+    <w:next w:val="LOnormal"/>
     <w:qFormat/>
     <w:pPr>
       <w:keepNext w:val="true"/>
@@ -1590,8 +1366,8 @@
   </w:style>
   <w:style w:type="paragraph" w:styleId="Heading3">
     <w:name w:val="Heading 3"/>
-    <w:basedOn w:val="Normal1"/>
-    <w:next w:val="Normal1"/>
+    <w:basedOn w:val="LOnormal"/>
+    <w:next w:val="LOnormal"/>
     <w:qFormat/>
     <w:pPr>
       <w:keepNext w:val="true"/>
@@ -1608,8 +1384,8 @@
   </w:style>
   <w:style w:type="paragraph" w:styleId="Heading4">
     <w:name w:val="Heading 4"/>
-    <w:basedOn w:val="Normal1"/>
-    <w:next w:val="Normal1"/>
+    <w:basedOn w:val="LOnormal"/>
+    <w:next w:val="LOnormal"/>
     <w:qFormat/>
     <w:pPr>
       <w:keepNext w:val="true"/>
@@ -1625,8 +1401,8 @@
   </w:style>
   <w:style w:type="paragraph" w:styleId="Heading5">
     <w:name w:val="Heading 5"/>
-    <w:basedOn w:val="Normal1"/>
-    <w:next w:val="Normal1"/>
+    <w:basedOn w:val="LOnormal"/>
+    <w:next w:val="LOnormal"/>
     <w:qFormat/>
     <w:pPr>
       <w:keepNext w:val="true"/>
@@ -1642,8 +1418,8 @@
   </w:style>
   <w:style w:type="paragraph" w:styleId="Heading6">
     <w:name w:val="Heading 6"/>
-    <w:basedOn w:val="Normal1"/>
-    <w:next w:val="Normal1"/>
+    <w:basedOn w:val="LOnormal"/>
+    <w:next w:val="LOnormal"/>
     <w:qFormat/>
     <w:pPr>
       <w:keepNext w:val="true"/>
@@ -1716,11 +1492,12 @@
       <w:rFonts w:cs="Lohit Devanagari"/>
     </w:rPr>
   </w:style>
-  <w:style w:type="paragraph" w:styleId="Normal1" w:default="1">
+  <w:style w:type="paragraph" w:styleId="LOnormal" w:default="1">
     <w:name w:val="LO-normal"/>
     <w:qFormat/>
     <w:pPr>
       <w:widowControl/>
+      <w:suppressAutoHyphens w:val="true"/>
       <w:bidi w:val="0"/>
       <w:spacing w:lineRule="auto" w:line="276" w:before="0" w:after="0"/>
       <w:jc w:val="left"/>
@@ -1736,8 +1513,8 @@
   </w:style>
   <w:style w:type="paragraph" w:styleId="Title">
     <w:name w:val="Title"/>
-    <w:basedOn w:val="Normal1"/>
-    <w:next w:val="Normal1"/>
+    <w:basedOn w:val="LOnormal"/>
+    <w:next w:val="LOnormal"/>
     <w:qFormat/>
     <w:pPr>
       <w:keepNext w:val="true"/>
@@ -1752,8 +1529,8 @@
   </w:style>
   <w:style w:type="paragraph" w:styleId="Subtitle">
     <w:name w:val="Subtitle"/>
-    <w:basedOn w:val="Normal1"/>
-    <w:next w:val="Normal1"/>
+    <w:basedOn w:val="LOnormal"/>
+    <w:next w:val="LOnormal"/>
     <w:qFormat/>
     <w:pPr>
       <w:keepNext w:val="true"/>

</xml_diff>